<commit_message>
I had the algorithm written, but when I had pushed our project, I forgot to close the tab so the file did not save on pycharm itself. I just did that now, if you'd like to look at it, but I understand otherwise.
</commit_message>
<xml_diff>
--- a/algorithm.docx
+++ b/algorithm.docx
@@ -115,8 +115,38 @@
         <w:rPr>
           <w:highlight w:val="cyan"/>
         </w:rPr>
-        <w:t xml:space="preserve">height = 46, par = 90, and </w:t>
-      </w:r>
+        <w:t xml:space="preserve">height = 46, </w:t>
+      </w:r>
+    </w:p>
+    <w:p>
+      <w:pPr>
+        <w:pStyle w:val="ListParagraph"/>
+        <w:numPr>
+          <w:ilvl w:val="1"/>
+          <w:numId w:val="4"/>
+        </w:numPr>
+        <w:rPr>
+          <w:highlight w:val="cyan"/>
+        </w:rPr>
+      </w:pPr>
+      <w:r>
+        <w:rPr>
+          <w:highlight w:val="cyan"/>
+        </w:rPr>
+        <w:t xml:space="preserve">par = 90, </w:t>
+      </w:r>
+    </w:p>
+    <w:p>
+      <w:pPr>
+        <w:pStyle w:val="ListParagraph"/>
+        <w:numPr>
+          <w:ilvl w:val="1"/>
+          <w:numId w:val="4"/>
+        </w:numPr>
+        <w:rPr>
+          <w:highlight w:val="cyan"/>
+        </w:rPr>
+      </w:pPr>
       <w:proofErr w:type="spellStart"/>
       <w:r>
         <w:rPr>
@@ -143,11 +173,19 @@
           <w:highlight w:val="cyan"/>
         </w:rPr>
       </w:pPr>
-      <w:r>
-        <w:rPr>
-          <w:highlight w:val="cyan"/>
-        </w:rPr>
-        <w:t>Otherwise if</w:t>
+      <w:proofErr w:type="gramStart"/>
+      <w:r>
+        <w:rPr>
+          <w:highlight w:val="cyan"/>
+        </w:rPr>
+        <w:t>Otherwise</w:t>
+      </w:r>
+      <w:proofErr w:type="gramEnd"/>
+      <w:r>
+        <w:rPr>
+          <w:highlight w:val="cyan"/>
+        </w:rPr>
+        <w:t xml:space="preserve"> if</w:t>
       </w:r>
       <w:r>
         <w:rPr>
@@ -185,8 +223,38 @@
         <w:rPr>
           <w:highlight w:val="cyan"/>
         </w:rPr>
-        <w:t xml:space="preserve">height = 70, par = 120, and </w:t>
-      </w:r>
+        <w:t>height = 70,</w:t>
+      </w:r>
+    </w:p>
+    <w:p>
+      <w:pPr>
+        <w:pStyle w:val="ListParagraph"/>
+        <w:numPr>
+          <w:ilvl w:val="1"/>
+          <w:numId w:val="4"/>
+        </w:numPr>
+        <w:rPr>
+          <w:highlight w:val="cyan"/>
+        </w:rPr>
+      </w:pPr>
+      <w:r>
+        <w:rPr>
+          <w:highlight w:val="cyan"/>
+        </w:rPr>
+        <w:t xml:space="preserve"> par = 120, </w:t>
+      </w:r>
+    </w:p>
+    <w:p>
+      <w:pPr>
+        <w:pStyle w:val="ListParagraph"/>
+        <w:numPr>
+          <w:ilvl w:val="1"/>
+          <w:numId w:val="4"/>
+        </w:numPr>
+        <w:rPr>
+          <w:highlight w:val="cyan"/>
+        </w:rPr>
+      </w:pPr>
       <w:proofErr w:type="spellStart"/>
       <w:r>
         <w:rPr>
@@ -321,9 +389,17 @@
         <w:rPr>
           <w:highlight w:val="red"/>
         </w:rPr>
-        <w:t>Calculate points earned using 60 + (distance – par)*</w:t>
+        <w:t xml:space="preserve">Calculate points earned using 60 + (distance – </w:t>
+      </w:r>
+      <w:proofErr w:type="gramStart"/>
+      <w:r>
+        <w:rPr>
+          <w:highlight w:val="red"/>
+        </w:rPr>
+        <w:t>par)*</w:t>
       </w:r>
       <w:proofErr w:type="spellStart"/>
+      <w:proofErr w:type="gramEnd"/>
       <w:r>
         <w:rPr>
           <w:highlight w:val="red"/>

</xml_diff>

<commit_message>
Added in the flowchart
</commit_message>
<xml_diff>
--- a/algorithm.docx
+++ b/algorithm.docx
@@ -753,6 +753,55 @@
       </w:r>
     </w:p>
     <w:p/>
+    <w:p>
+      <w:r>
+        <w:rPr>
+          <w:noProof/>
+        </w:rPr>
+        <w:lastRenderedPageBreak/>
+        <w:drawing>
+          <wp:inline distT="0" distB="0" distL="0" distR="0" wp14:anchorId="6416FD40" wp14:editId="652AEF30">
+            <wp:extent cx="2894965" cy="8229600"/>
+            <wp:effectExtent l="0" t="0" r="635" b="0"/>
+            <wp:docPr id="783278314" name="Picture 1" descr="A black background with white rectangles"/>
+            <wp:cNvGraphicFramePr>
+              <a:graphicFrameLocks xmlns:a="http://schemas.openxmlformats.org/drawingml/2006/main" noChangeAspect="1"/>
+            </wp:cNvGraphicFramePr>
+            <a:graphic xmlns:a="http://schemas.openxmlformats.org/drawingml/2006/main">
+              <a:graphicData uri="http://schemas.openxmlformats.org/drawingml/2006/picture">
+                <pic:pic xmlns:pic="http://schemas.openxmlformats.org/drawingml/2006/picture">
+                  <pic:nvPicPr>
+                    <pic:cNvPr id="783278314" name="Picture 1" descr="A black background with white rectangles"/>
+                    <pic:cNvPicPr/>
+                  </pic:nvPicPr>
+                  <pic:blipFill>
+                    <a:blip r:embed="rId5">
+                      <a:extLst>
+                        <a:ext uri="{28A0092B-C50C-407E-A947-70E740481C1C}">
+                          <a14:useLocalDpi xmlns:a14="http://schemas.microsoft.com/office/drawing/2010/main" val="0"/>
+                        </a:ext>
+                      </a:extLst>
+                    </a:blip>
+                    <a:stretch>
+                      <a:fillRect/>
+                    </a:stretch>
+                  </pic:blipFill>
+                  <pic:spPr>
+                    <a:xfrm>
+                      <a:off x="0" y="0"/>
+                      <a:ext cx="2894965" cy="8229600"/>
+                    </a:xfrm>
+                    <a:prstGeom prst="rect">
+                      <a:avLst/>
+                    </a:prstGeom>
+                  </pic:spPr>
+                </pic:pic>
+              </a:graphicData>
+            </a:graphic>
+          </wp:inline>
+        </w:drawing>
+      </w:r>
+    </w:p>
     <w:sectPr>
       <w:pgSz w:w="12240" w:h="15840"/>
       <w:pgMar w:top="1440" w:right="1440" w:bottom="1440" w:left="1440" w:header="720" w:footer="720" w:gutter="0"/>

</xml_diff>